<commit_message>
Update Laboratorio 3-Actividad 1.docx
</commit_message>
<xml_diff>
--- a/Laboratorio 3-Actividad 1.docx
+++ b/Laboratorio 3-Actividad 1.docx
@@ -903,6 +903,376 @@
     </w:p>
     <w:p>
       <w:pPr>
+        <w:jc w:val="both"/>
+        <w:rPr>
+          <w:rFonts w:ascii="Cambria" w:hAnsi="Cambria"/>
+          <w:lang w:val="es-CO" w:eastAsia="ja-JP"/>
+        </w:rPr>
+      </w:pPr>
+      <w:r>
+        <w:rPr>
+          <w:rFonts w:ascii="Cambria" w:hAnsi="Cambria"/>
+          <w:lang w:val="es-CO" w:eastAsia="ja-JP"/>
+        </w:rPr>
+        <w:t xml:space="preserve">Por parte del cliente se crearon dos clases, la interfaz por la cual se va a poder utilizar la aplicación y el código que muestra la conexión que se tiene con el servidor, por donde se envían las solicitudes de archivos y se reciben los archivos.  </w:t>
+      </w:r>
+    </w:p>
+    <w:p>
+      <w:pPr>
+        <w:jc w:val="center"/>
+        <w:rPr>
+          <w:rFonts w:ascii="Cambria" w:hAnsi="Cambria"/>
+          <w:lang w:val="es-CO" w:eastAsia="ja-JP"/>
+        </w:rPr>
+      </w:pPr>
+      <w:r>
+        <w:rPr>
+          <w:noProof/>
+        </w:rPr>
+        <w:drawing>
+          <wp:inline distT="0" distB="0" distL="0" distR="0" wp14:anchorId="77F21F6A" wp14:editId="1EAC1BF9">
+            <wp:extent cx="3409950" cy="942975"/>
+            <wp:effectExtent l="0" t="0" r="0" b="9525"/>
+            <wp:docPr id="31" name="Imagen 31"/>
+            <wp:cNvGraphicFramePr>
+              <a:graphicFrameLocks xmlns:a="http://schemas.openxmlformats.org/drawingml/2006/main" noChangeAspect="1"/>
+            </wp:cNvGraphicFramePr>
+            <a:graphic xmlns:a="http://schemas.openxmlformats.org/drawingml/2006/main">
+              <a:graphicData uri="http://schemas.openxmlformats.org/drawingml/2006/picture">
+                <pic:pic xmlns:pic="http://schemas.openxmlformats.org/drawingml/2006/picture">
+                  <pic:nvPicPr>
+                    <pic:cNvPr id="1" name=""/>
+                    <pic:cNvPicPr/>
+                  </pic:nvPicPr>
+                  <pic:blipFill>
+                    <a:blip r:embed="rId5"/>
+                    <a:stretch>
+                      <a:fillRect/>
+                    </a:stretch>
+                  </pic:blipFill>
+                  <pic:spPr>
+                    <a:xfrm>
+                      <a:off x="0" y="0"/>
+                      <a:ext cx="3409950" cy="942975"/>
+                    </a:xfrm>
+                    <a:prstGeom prst="rect">
+                      <a:avLst/>
+                    </a:prstGeom>
+                  </pic:spPr>
+                </pic:pic>
+              </a:graphicData>
+            </a:graphic>
+          </wp:inline>
+        </w:drawing>
+      </w:r>
+    </w:p>
+    <w:p>
+      <w:pPr>
+        <w:jc w:val="both"/>
+        <w:rPr>
+          <w:rFonts w:ascii="Cambria" w:hAnsi="Cambria"/>
+          <w:lang w:val="es-CO" w:eastAsia="ja-JP"/>
+        </w:rPr>
+      </w:pPr>
+      <w:r>
+        <w:rPr>
+          <w:rFonts w:ascii="Cambria" w:hAnsi="Cambria"/>
+          <w:lang w:val="es-CO" w:eastAsia="ja-JP"/>
+        </w:rPr>
+        <w:t xml:space="preserve">La clase </w:t>
+      </w:r>
+      <w:proofErr w:type="spellStart"/>
+      <w:r>
+        <w:rPr>
+          <w:rFonts w:ascii="Cambria" w:hAnsi="Cambria"/>
+          <w:lang w:val="es-CO" w:eastAsia="ja-JP"/>
+        </w:rPr>
+        <w:t>InterfazCliente</w:t>
+      </w:r>
+      <w:proofErr w:type="spellEnd"/>
+      <w:r>
+        <w:rPr>
+          <w:rFonts w:ascii="Cambria" w:hAnsi="Cambria"/>
+          <w:lang w:val="es-CO" w:eastAsia="ja-JP"/>
+        </w:rPr>
+        <w:t xml:space="preserve"> es en donde el cliente puede utilizar la aplicación, en esta se encuentran los distintos botones y campos que el usuario puede modificar para realizar el </w:t>
+      </w:r>
+      <w:proofErr w:type="spellStart"/>
+      <w:r>
+        <w:rPr>
+          <w:rFonts w:ascii="Cambria" w:hAnsi="Cambria"/>
+          <w:lang w:val="es-CO" w:eastAsia="ja-JP"/>
+        </w:rPr>
+        <w:t>envio</w:t>
+      </w:r>
+      <w:proofErr w:type="spellEnd"/>
+      <w:r>
+        <w:rPr>
+          <w:rFonts w:ascii="Cambria" w:hAnsi="Cambria"/>
+          <w:lang w:val="es-CO" w:eastAsia="ja-JP"/>
+        </w:rPr>
+        <w:t xml:space="preserve"> de la solicitud del envió del archivo.</w:t>
+      </w:r>
+    </w:p>
+    <w:p>
+      <w:pPr>
+        <w:jc w:val="both"/>
+        <w:rPr>
+          <w:rFonts w:ascii="Cambria" w:hAnsi="Cambria"/>
+          <w:lang w:val="es-CO" w:eastAsia="ja-JP"/>
+        </w:rPr>
+      </w:pPr>
+      <w:r>
+        <w:rPr>
+          <w:noProof/>
+        </w:rPr>
+        <w:drawing>
+          <wp:inline distT="0" distB="0" distL="0" distR="0" wp14:anchorId="26976ACB" wp14:editId="21459801">
+            <wp:extent cx="5612130" cy="2736215"/>
+            <wp:effectExtent l="0" t="0" r="7620" b="6985"/>
+            <wp:docPr id="32" name="Imagen 32"/>
+            <wp:cNvGraphicFramePr>
+              <a:graphicFrameLocks xmlns:a="http://schemas.openxmlformats.org/drawingml/2006/main" noChangeAspect="1"/>
+            </wp:cNvGraphicFramePr>
+            <a:graphic xmlns:a="http://schemas.openxmlformats.org/drawingml/2006/main">
+              <a:graphicData uri="http://schemas.openxmlformats.org/drawingml/2006/picture">
+                <pic:pic xmlns:pic="http://schemas.openxmlformats.org/drawingml/2006/picture">
+                  <pic:nvPicPr>
+                    <pic:cNvPr id="1" name=""/>
+                    <pic:cNvPicPr/>
+                  </pic:nvPicPr>
+                  <pic:blipFill>
+                    <a:blip r:embed="rId6"/>
+                    <a:stretch>
+                      <a:fillRect/>
+                    </a:stretch>
+                  </pic:blipFill>
+                  <pic:spPr>
+                    <a:xfrm>
+                      <a:off x="0" y="0"/>
+                      <a:ext cx="5612130" cy="2736215"/>
+                    </a:xfrm>
+                    <a:prstGeom prst="rect">
+                      <a:avLst/>
+                    </a:prstGeom>
+                  </pic:spPr>
+                </pic:pic>
+              </a:graphicData>
+            </a:graphic>
+          </wp:inline>
+        </w:drawing>
+      </w:r>
+    </w:p>
+    <w:p>
+      <w:pPr>
+        <w:jc w:val="center"/>
+        <w:rPr>
+          <w:rFonts w:ascii="Cambria" w:hAnsi="Cambria"/>
+          <w:lang w:val="es-CO" w:eastAsia="ja-JP"/>
+        </w:rPr>
+      </w:pPr>
+      <w:r>
+        <w:rPr>
+          <w:noProof/>
+        </w:rPr>
+        <w:drawing>
+          <wp:inline distT="0" distB="0" distL="0" distR="0" wp14:anchorId="29DB9304" wp14:editId="67A3CD07">
+            <wp:extent cx="4619625" cy="1838325"/>
+            <wp:effectExtent l="0" t="0" r="9525" b="9525"/>
+            <wp:docPr id="34" name="Imagen 34"/>
+            <wp:cNvGraphicFramePr>
+              <a:graphicFrameLocks xmlns:a="http://schemas.openxmlformats.org/drawingml/2006/main" noChangeAspect="1"/>
+            </wp:cNvGraphicFramePr>
+            <a:graphic xmlns:a="http://schemas.openxmlformats.org/drawingml/2006/main">
+              <a:graphicData uri="http://schemas.openxmlformats.org/drawingml/2006/picture">
+                <pic:pic xmlns:pic="http://schemas.openxmlformats.org/drawingml/2006/picture">
+                  <pic:nvPicPr>
+                    <pic:cNvPr id="1" name=""/>
+                    <pic:cNvPicPr/>
+                  </pic:nvPicPr>
+                  <pic:blipFill>
+                    <a:blip r:embed="rId7"/>
+                    <a:stretch>
+                      <a:fillRect/>
+                    </a:stretch>
+                  </pic:blipFill>
+                  <pic:spPr>
+                    <a:xfrm>
+                      <a:off x="0" y="0"/>
+                      <a:ext cx="4619625" cy="1838325"/>
+                    </a:xfrm>
+                    <a:prstGeom prst="rect">
+                      <a:avLst/>
+                    </a:prstGeom>
+                  </pic:spPr>
+                </pic:pic>
+              </a:graphicData>
+            </a:graphic>
+          </wp:inline>
+        </w:drawing>
+      </w:r>
+    </w:p>
+    <w:p>
+      <w:pPr>
+        <w:jc w:val="both"/>
+        <w:rPr>
+          <w:rFonts w:ascii="Cambria" w:hAnsi="Cambria"/>
+          <w:lang w:val="es-CO" w:eastAsia="ja-JP"/>
+        </w:rPr>
+      </w:pPr>
+      <w:r>
+        <w:rPr>
+          <w:rFonts w:ascii="Cambria" w:hAnsi="Cambria"/>
+          <w:lang w:val="es-CO" w:eastAsia="ja-JP"/>
+        </w:rPr>
+        <w:t xml:space="preserve">En el caso de la clase </w:t>
+      </w:r>
+      <w:proofErr w:type="spellStart"/>
+      <w:r>
+        <w:rPr>
+          <w:rFonts w:ascii="Cambria" w:hAnsi="Cambria"/>
+          <w:lang w:val="es-CO" w:eastAsia="ja-JP"/>
+        </w:rPr>
+        <w:t>ClienteTCP</w:t>
+      </w:r>
+      <w:proofErr w:type="spellEnd"/>
+      <w:r>
+        <w:rPr>
+          <w:rFonts w:ascii="Cambria" w:hAnsi="Cambria"/>
+          <w:lang w:val="es-CO" w:eastAsia="ja-JP"/>
+        </w:rPr>
+        <w:t>, en esta se encuentran tres métodos principales: la conexión con el servidor, el envío de solicitud del archivo y finalmente, el método para obtener el archivo enviado por el servidor.</w:t>
+      </w:r>
+    </w:p>
+    <w:p>
+      <w:pPr>
+        <w:rPr>
+          <w:lang w:val="es-CO" w:eastAsia="ja-JP"/>
+        </w:rPr>
+      </w:pPr>
+      <w:r>
+        <w:rPr>
+          <w:noProof/>
+        </w:rPr>
+        <w:lastRenderedPageBreak/>
+        <w:drawing>
+          <wp:inline distT="0" distB="0" distL="0" distR="0" wp14:anchorId="41C725A5" wp14:editId="3DCA3241">
+            <wp:extent cx="5612130" cy="3067050"/>
+            <wp:effectExtent l="0" t="0" r="7620" b="0"/>
+            <wp:docPr id="33" name="Imagen 33"/>
+            <wp:cNvGraphicFramePr>
+              <a:graphicFrameLocks xmlns:a="http://schemas.openxmlformats.org/drawingml/2006/main" noChangeAspect="1"/>
+            </wp:cNvGraphicFramePr>
+            <a:graphic xmlns:a="http://schemas.openxmlformats.org/drawingml/2006/main">
+              <a:graphicData uri="http://schemas.openxmlformats.org/drawingml/2006/picture">
+                <pic:pic xmlns:pic="http://schemas.openxmlformats.org/drawingml/2006/picture">
+                  <pic:nvPicPr>
+                    <pic:cNvPr id="1" name=""/>
+                    <pic:cNvPicPr/>
+                  </pic:nvPicPr>
+                  <pic:blipFill>
+                    <a:blip r:embed="rId8"/>
+                    <a:stretch>
+                      <a:fillRect/>
+                    </a:stretch>
+                  </pic:blipFill>
+                  <pic:spPr>
+                    <a:xfrm>
+                      <a:off x="0" y="0"/>
+                      <a:ext cx="5612130" cy="3067050"/>
+                    </a:xfrm>
+                    <a:prstGeom prst="rect">
+                      <a:avLst/>
+                    </a:prstGeom>
+                  </pic:spPr>
+                </pic:pic>
+              </a:graphicData>
+            </a:graphic>
+          </wp:inline>
+        </w:drawing>
+      </w:r>
+    </w:p>
+    <w:p>
+      <w:pPr>
+        <w:jc w:val="both"/>
+        <w:rPr>
+          <w:rFonts w:ascii="Cambria" w:hAnsi="Cambria"/>
+          <w:lang w:val="es-CO" w:eastAsia="ja-JP"/>
+        </w:rPr>
+      </w:pPr>
+      <w:r>
+        <w:rPr>
+          <w:rFonts w:ascii="Cambria" w:hAnsi="Cambria"/>
+          <w:lang w:val="es-CO" w:eastAsia="ja-JP"/>
+        </w:rPr>
+        <w:t>Cabe resaltar que los archivos utilizados para la prueba fueron dos y fueron creados por una pagina web que te da un archivo del tamaño de tu preferencia lleno de caracteres aleatorios, por esa razón se ve de la siguiente manera.</w:t>
+      </w:r>
+      <w:r>
+        <w:rPr>
+          <w:rFonts w:ascii="Cambria" w:hAnsi="Cambria"/>
+          <w:lang w:val="es-CO" w:eastAsia="ja-JP"/>
+        </w:rPr>
+        <w:t xml:space="preserve"> Enlace de la página: </w:t>
+      </w:r>
+      <w:r>
+        <w:rPr>
+          <w:rFonts w:ascii="Cambria" w:hAnsi="Cambria"/>
+          <w:lang w:val="es-CO" w:eastAsia="ja-JP"/>
+        </w:rPr>
+        <w:t>https://pinetools.com/es/generador-archivos-aleatorios</w:t>
+      </w:r>
+    </w:p>
+    <w:p>
+      <w:pPr>
+        <w:rPr>
+          <w:lang w:val="es-CO" w:eastAsia="ja-JP"/>
+        </w:rPr>
+      </w:pPr>
+      <w:r>
+        <w:rPr>
+          <w:noProof/>
+        </w:rPr>
+        <w:drawing>
+          <wp:inline distT="0" distB="0" distL="0" distR="0" wp14:anchorId="650C8C65" wp14:editId="5DAC26E6">
+            <wp:extent cx="5612130" cy="1381760"/>
+            <wp:effectExtent l="0" t="0" r="7620" b="8890"/>
+            <wp:docPr id="35" name="Imagen 35"/>
+            <wp:cNvGraphicFramePr>
+              <a:graphicFrameLocks xmlns:a="http://schemas.openxmlformats.org/drawingml/2006/main" noChangeAspect="1"/>
+            </wp:cNvGraphicFramePr>
+            <a:graphic xmlns:a="http://schemas.openxmlformats.org/drawingml/2006/main">
+              <a:graphicData uri="http://schemas.openxmlformats.org/drawingml/2006/picture">
+                <pic:pic xmlns:pic="http://schemas.openxmlformats.org/drawingml/2006/picture">
+                  <pic:nvPicPr>
+                    <pic:cNvPr id="1" name=""/>
+                    <pic:cNvPicPr/>
+                  </pic:nvPicPr>
+                  <pic:blipFill>
+                    <a:blip r:embed="rId9"/>
+                    <a:stretch>
+                      <a:fillRect/>
+                    </a:stretch>
+                  </pic:blipFill>
+                  <pic:spPr>
+                    <a:xfrm>
+                      <a:off x="0" y="0"/>
+                      <a:ext cx="5612130" cy="1381760"/>
+                    </a:xfrm>
+                    <a:prstGeom prst="rect">
+                      <a:avLst/>
+                    </a:prstGeom>
+                  </pic:spPr>
+                </pic:pic>
+              </a:graphicData>
+            </a:graphic>
+          </wp:inline>
+        </w:drawing>
+      </w:r>
+      <w:bookmarkStart w:id="2" w:name="_GoBack"/>
+      <w:bookmarkEnd w:id="2"/>
+    </w:p>
+    <w:p>
+      <w:pPr>
         <w:pStyle w:val="Ttulo2"/>
         <w:numPr>
           <w:ilvl w:val="1"/>
@@ -912,14 +1282,14 @@
           <w:rFonts w:ascii="Cambria" w:hAnsi="Cambria"/>
         </w:rPr>
       </w:pPr>
-      <w:bookmarkStart w:id="2" w:name="_Toc52903175"/>
+      <w:bookmarkStart w:id="3" w:name="_Toc52903175"/>
       <w:r>
         <w:rPr>
           <w:rFonts w:ascii="Cambria" w:hAnsi="Cambria"/>
         </w:rPr>
         <w:t>Requerimientos de servidor TCP</w:t>
       </w:r>
-      <w:bookmarkEnd w:id="2"/>
+      <w:bookmarkEnd w:id="3"/>
     </w:p>
     <w:p>
       <w:pPr>
@@ -932,14 +1302,161 @@
           <w:rFonts w:ascii="Cambria" w:hAnsi="Cambria"/>
         </w:rPr>
       </w:pPr>
-      <w:bookmarkStart w:id="3" w:name="_Toc52903176"/>
+      <w:bookmarkStart w:id="4" w:name="_Toc52903176"/>
       <w:r>
         <w:rPr>
           <w:rFonts w:ascii="Cambria" w:hAnsi="Cambria"/>
         </w:rPr>
         <w:t>Recomendaciones para la construcción de los logs</w:t>
       </w:r>
-      <w:bookmarkEnd w:id="3"/>
+      <w:bookmarkEnd w:id="4"/>
+    </w:p>
+    <w:p>
+      <w:pPr>
+        <w:jc w:val="both"/>
+        <w:rPr>
+          <w:rFonts w:ascii="Cambria" w:hAnsi="Cambria"/>
+          <w:lang w:val="es-CO" w:eastAsia="ja-JP"/>
+        </w:rPr>
+      </w:pPr>
+      <w:r>
+        <w:rPr>
+          <w:rFonts w:ascii="Cambria" w:hAnsi="Cambria"/>
+          <w:lang w:val="es-CO" w:eastAsia="ja-JP"/>
+        </w:rPr>
+        <w:t xml:space="preserve">Para </w:t>
+      </w:r>
+      <w:r>
+        <w:rPr>
+          <w:rFonts w:ascii="Cambria" w:hAnsi="Cambria"/>
+          <w:lang w:val="es-CO" w:eastAsia="ja-JP"/>
+        </w:rPr>
+        <w:t>la realización de</w:t>
+      </w:r>
+      <w:r>
+        <w:rPr>
+          <w:rFonts w:ascii="Cambria" w:hAnsi="Cambria"/>
+          <w:lang w:val="es-CO" w:eastAsia="ja-JP"/>
+        </w:rPr>
+        <w:t xml:space="preserve"> los logs se creó una nueva clase llamada log en la cual se agregaron todos los datos necesarios para observar el funcionamiento de la prueba y luego se creo un documento con estos datos.</w:t>
+      </w:r>
+      <w:r>
+        <w:rPr>
+          <w:rFonts w:ascii="Cambria" w:hAnsi="Cambria"/>
+          <w:lang w:val="es-CO" w:eastAsia="ja-JP"/>
+        </w:rPr>
+        <w:t xml:space="preserve"> En la siguiente imagen se muestra como el se agregan los elementos en el Log y este tiene dos partes. Una que es la parte de los datos que da el servidor y otra parte que es los datos que se obtienen por parte del cliente.</w:t>
+      </w:r>
+    </w:p>
+    <w:p>
+      <w:pPr>
+        <w:rPr>
+          <w:lang w:val="es-CO" w:eastAsia="ja-JP"/>
+        </w:rPr>
+      </w:pPr>
+      <w:r>
+        <w:rPr>
+          <w:noProof/>
+        </w:rPr>
+        <w:lastRenderedPageBreak/>
+        <w:drawing>
+          <wp:inline distT="0" distB="0" distL="0" distR="0" wp14:anchorId="2F4EABA0" wp14:editId="47820D72">
+            <wp:extent cx="5612130" cy="3020060"/>
+            <wp:effectExtent l="0" t="0" r="7620" b="8890"/>
+            <wp:docPr id="1" name="Imagen 1"/>
+            <wp:cNvGraphicFramePr>
+              <a:graphicFrameLocks xmlns:a="http://schemas.openxmlformats.org/drawingml/2006/main" noChangeAspect="1"/>
+            </wp:cNvGraphicFramePr>
+            <a:graphic xmlns:a="http://schemas.openxmlformats.org/drawingml/2006/main">
+              <a:graphicData uri="http://schemas.openxmlformats.org/drawingml/2006/picture">
+                <pic:pic xmlns:pic="http://schemas.openxmlformats.org/drawingml/2006/picture">
+                  <pic:nvPicPr>
+                    <pic:cNvPr id="1" name=""/>
+                    <pic:cNvPicPr/>
+                  </pic:nvPicPr>
+                  <pic:blipFill>
+                    <a:blip r:embed="rId10"/>
+                    <a:stretch>
+                      <a:fillRect/>
+                    </a:stretch>
+                  </pic:blipFill>
+                  <pic:spPr>
+                    <a:xfrm>
+                      <a:off x="0" y="0"/>
+                      <a:ext cx="5612130" cy="3020060"/>
+                    </a:xfrm>
+                    <a:prstGeom prst="rect">
+                      <a:avLst/>
+                    </a:prstGeom>
+                  </pic:spPr>
+                </pic:pic>
+              </a:graphicData>
+            </a:graphic>
+          </wp:inline>
+        </w:drawing>
+      </w:r>
+    </w:p>
+    <w:p>
+      <w:pPr>
+        <w:rPr>
+          <w:rFonts w:ascii="Cambria" w:hAnsi="Cambria"/>
+          <w:lang w:val="es-CO" w:eastAsia="ja-JP"/>
+        </w:rPr>
+      </w:pPr>
+      <w:r>
+        <w:rPr>
+          <w:rFonts w:ascii="Cambria" w:hAnsi="Cambria"/>
+          <w:lang w:val="es-CO" w:eastAsia="ja-JP"/>
+        </w:rPr>
+        <w:t xml:space="preserve">Así mismo, luego se crea el documento con todos los datos. </w:t>
+      </w:r>
+    </w:p>
+    <w:p>
+      <w:pPr>
+        <w:rPr>
+          <w:lang w:val="es-CO" w:eastAsia="ja-JP"/>
+        </w:rPr>
+      </w:pPr>
+      <w:r>
+        <w:rPr>
+          <w:noProof/>
+        </w:rPr>
+        <w:drawing>
+          <wp:inline distT="0" distB="0" distL="0" distR="0" wp14:anchorId="7FEC0462" wp14:editId="21F6E418">
+            <wp:extent cx="5612130" cy="2441575"/>
+            <wp:effectExtent l="0" t="0" r="7620" b="0"/>
+            <wp:docPr id="30" name="Imagen 30"/>
+            <wp:cNvGraphicFramePr>
+              <a:graphicFrameLocks xmlns:a="http://schemas.openxmlformats.org/drawingml/2006/main" noChangeAspect="1"/>
+            </wp:cNvGraphicFramePr>
+            <a:graphic xmlns:a="http://schemas.openxmlformats.org/drawingml/2006/main">
+              <a:graphicData uri="http://schemas.openxmlformats.org/drawingml/2006/picture">
+                <pic:pic xmlns:pic="http://schemas.openxmlformats.org/drawingml/2006/picture">
+                  <pic:nvPicPr>
+                    <pic:cNvPr id="1" name=""/>
+                    <pic:cNvPicPr/>
+                  </pic:nvPicPr>
+                  <pic:blipFill>
+                    <a:blip r:embed="rId11"/>
+                    <a:stretch>
+                      <a:fillRect/>
+                    </a:stretch>
+                  </pic:blipFill>
+                  <pic:spPr>
+                    <a:xfrm>
+                      <a:off x="0" y="0"/>
+                      <a:ext cx="5612130" cy="2441575"/>
+                    </a:xfrm>
+                    <a:prstGeom prst="rect">
+                      <a:avLst/>
+                    </a:prstGeom>
+                  </pic:spPr>
+                </pic:pic>
+              </a:graphicData>
+            </a:graphic>
+          </wp:inline>
+        </w:drawing>
+      </w:r>
     </w:p>
     <w:p>
       <w:pPr>
@@ -952,14 +1469,14 @@
           <w:rFonts w:ascii="Cambria" w:hAnsi="Cambria"/>
         </w:rPr>
       </w:pPr>
-      <w:bookmarkStart w:id="4" w:name="_Toc52903177"/>
+      <w:bookmarkStart w:id="5" w:name="_Toc52903177"/>
       <w:r>
         <w:rPr>
           <w:rFonts w:ascii="Cambria" w:hAnsi="Cambria"/>
         </w:rPr>
         <w:t>Pruebas de carga y desempeño sobre la arquitectura</w:t>
       </w:r>
-      <w:bookmarkEnd w:id="4"/>
+      <w:bookmarkEnd w:id="5"/>
     </w:p>
     <w:p>
       <w:pPr>
@@ -1082,7 +1599,14 @@
         <w:rPr>
           <w:rFonts w:ascii="Cambria" w:eastAsia="Cambria" w:hAnsi="Cambria" w:cs="Cambria"/>
         </w:rPr>
-        <w:t xml:space="preserve"> es un programa el cual se compone de un entorno de pruebas que se utiliza para verificar si un software que se encuentra en desarrollo está funcionando como se espera. Con esta herramienta los desarrolladores podrán grabar, editar y depurar las pruebas que se desean automatizar. </w:t>
+        <w:t xml:space="preserve"> es un programa el cual se compone de un entorno de pruebas que se utiliza para verificar si un software que se encuentra en desarrollo está </w:t>
+      </w:r>
+      <w:r>
+        <w:rPr>
+          <w:rFonts w:ascii="Cambria" w:eastAsia="Cambria" w:hAnsi="Cambria" w:cs="Cambria"/>
+        </w:rPr>
+        <w:lastRenderedPageBreak/>
+        <w:t xml:space="preserve">funcionando como se espera. Con esta herramienta los desarrolladores podrán grabar, editar y depurar las pruebas que se desean automatizar. </w:t>
       </w:r>
       <w:proofErr w:type="spellStart"/>
       <w:r>
@@ -1111,14 +1635,14 @@
           <w:rFonts w:ascii="Cambria" w:hAnsi="Cambria"/>
         </w:rPr>
       </w:pPr>
-      <w:bookmarkStart w:id="5" w:name="_Toc52903178"/>
+      <w:bookmarkStart w:id="6" w:name="_Toc52903178"/>
       <w:r>
         <w:rPr>
           <w:rFonts w:ascii="Cambria" w:hAnsi="Cambria"/>
         </w:rPr>
         <w:t>Bibliografía</w:t>
       </w:r>
-      <w:bookmarkEnd w:id="5"/>
+      <w:bookmarkEnd w:id="6"/>
     </w:p>
     <w:p>
       <w:pPr>
@@ -1132,7 +1656,6 @@
           <w:rFonts w:ascii="Cambria" w:hAnsi="Cambria"/>
         </w:rPr>
       </w:pPr>
-      <w:bookmarkStart w:id="6" w:name="_GoBack"/>
       <w:r>
         <w:rPr>
           <w:rFonts w:ascii="Cambria" w:hAnsi="Cambria" w:cs="Arial"/>
@@ -1141,180 +1664,11 @@
           <w:szCs w:val="20"/>
           <w:shd w:val="clear" w:color="auto" w:fill="FFFFFF"/>
         </w:rPr>
-        <w:t xml:space="preserve">F. Coelho, F. (2020). Introducción a </w:t>
-      </w:r>
-      <w:proofErr w:type="spellStart"/>
-      <w:r>
-        <w:rPr>
-          <w:rFonts w:ascii="Cambria" w:hAnsi="Cambria" w:cs="Arial"/>
-          <w:color w:val="000000"/>
-          <w:sz w:val="20"/>
-          <w:szCs w:val="20"/>
-          <w:shd w:val="clear" w:color="auto" w:fill="FFFFFF"/>
-        </w:rPr>
-        <w:t>Selenium</w:t>
-      </w:r>
-      <w:proofErr w:type="spellEnd"/>
-      <w:r>
-        <w:rPr>
-          <w:rFonts w:ascii="Cambria" w:hAnsi="Cambria" w:cs="Arial"/>
-          <w:color w:val="000000"/>
-          <w:sz w:val="20"/>
-          <w:szCs w:val="20"/>
-          <w:shd w:val="clear" w:color="auto" w:fill="FFFFFF"/>
-        </w:rPr>
-        <w:t>: Cómo funciona, Características y Opciones. Consultado el 7 de octubre de 2020, en https://www.digital55.com/desarrollo-tecnologia/herramientas-testing-introduccion-selenium/</w:t>
-      </w:r>
-    </w:p>
-    <w:p>
-      <w:pPr>
-        <w:pStyle w:val="Prrafodelista"/>
-        <w:numPr>
-          <w:ilvl w:val="0"/>
-          <w:numId w:val="9"/>
-        </w:numPr>
-        <w:jc w:val="both"/>
-        <w:rPr>
-          <w:rFonts w:ascii="Cambria" w:hAnsi="Cambria"/>
-        </w:rPr>
-      </w:pPr>
-      <w:proofErr w:type="spellStart"/>
-      <w:r>
-        <w:rPr>
-          <w:rFonts w:ascii="Cambria" w:hAnsi="Cambria" w:cs="Arial"/>
-          <w:color w:val="000000"/>
-          <w:sz w:val="20"/>
-          <w:szCs w:val="20"/>
-          <w:shd w:val="clear" w:color="auto" w:fill="FFFFFF"/>
-        </w:rPr>
-        <w:t>netstat</w:t>
-      </w:r>
-      <w:proofErr w:type="spellEnd"/>
-      <w:r>
-        <w:rPr>
-          <w:rFonts w:ascii="Cambria" w:hAnsi="Cambria" w:cs="Arial"/>
-          <w:color w:val="000000"/>
-          <w:sz w:val="20"/>
-          <w:szCs w:val="20"/>
-          <w:shd w:val="clear" w:color="auto" w:fill="FFFFFF"/>
-        </w:rPr>
-        <w:t xml:space="preserve">, U. (2020). ¿Qué es </w:t>
-      </w:r>
-      <w:proofErr w:type="spellStart"/>
-      <w:r>
-        <w:rPr>
-          <w:rFonts w:ascii="Cambria" w:hAnsi="Cambria" w:cs="Arial"/>
-          <w:color w:val="000000"/>
-          <w:sz w:val="20"/>
-          <w:szCs w:val="20"/>
-          <w:shd w:val="clear" w:color="auto" w:fill="FFFFFF"/>
-        </w:rPr>
-        <w:t>netstat</w:t>
-      </w:r>
-      <w:proofErr w:type="spellEnd"/>
-      <w:r>
-        <w:rPr>
-          <w:rFonts w:ascii="Cambria" w:hAnsi="Cambria" w:cs="Arial"/>
-          <w:color w:val="000000"/>
-          <w:sz w:val="20"/>
-          <w:szCs w:val="20"/>
-          <w:shd w:val="clear" w:color="auto" w:fill="FFFFFF"/>
-        </w:rPr>
-        <w:t xml:space="preserve"> y cómo funciona ?. Consultado el 7 de octubre de 2020, en https://www.ionos.es/digitalguide/servidores/herramientas/una-introduccion-a-netstat/</w:t>
-      </w:r>
-    </w:p>
-    <w:p>
-      <w:pPr>
-        <w:pStyle w:val="Prrafodelista"/>
-        <w:numPr>
-          <w:ilvl w:val="0"/>
-          <w:numId w:val="9"/>
-        </w:numPr>
-        <w:jc w:val="both"/>
-        <w:rPr>
-          <w:rFonts w:ascii="Cambria" w:hAnsi="Cambria"/>
-        </w:rPr>
-      </w:pPr>
-      <w:r>
-        <w:rPr>
-          <w:rFonts w:ascii="Cambria" w:hAnsi="Cambria" w:cs="Arial"/>
-          <w:color w:val="000000"/>
-          <w:sz w:val="20"/>
-          <w:szCs w:val="20"/>
-          <w:shd w:val="clear" w:color="auto" w:fill="FFFFFF"/>
-        </w:rPr>
-        <w:t>Terrera, G. (2020). </w:t>
-      </w:r>
-      <w:proofErr w:type="spellStart"/>
-      <w:r>
-        <w:rPr>
-          <w:rFonts w:ascii="Cambria" w:hAnsi="Cambria" w:cs="Arial"/>
-          <w:color w:val="000000"/>
-          <w:sz w:val="20"/>
-          <w:szCs w:val="20"/>
-          <w:shd w:val="clear" w:color="auto" w:fill="FFFFFF"/>
-        </w:rPr>
-        <w:t>TestingBaires</w:t>
-      </w:r>
-      <w:proofErr w:type="spellEnd"/>
-      <w:r>
-        <w:rPr>
-          <w:rFonts w:ascii="Cambria" w:hAnsi="Cambria" w:cs="Arial"/>
-          <w:color w:val="000000"/>
-          <w:sz w:val="20"/>
-          <w:szCs w:val="20"/>
-          <w:shd w:val="clear" w:color="auto" w:fill="FFFFFF"/>
-        </w:rPr>
-        <w:t xml:space="preserve"> »16 Herramientas open </w:t>
-      </w:r>
-      <w:proofErr w:type="spellStart"/>
-      <w:r>
-        <w:rPr>
-          <w:rFonts w:ascii="Cambria" w:hAnsi="Cambria" w:cs="Arial"/>
-          <w:color w:val="000000"/>
-          <w:sz w:val="20"/>
-          <w:szCs w:val="20"/>
-          <w:shd w:val="clear" w:color="auto" w:fill="FFFFFF"/>
-        </w:rPr>
-        <w:t>source</w:t>
-      </w:r>
-      <w:proofErr w:type="spellEnd"/>
-      <w:r>
-        <w:rPr>
-          <w:rFonts w:ascii="Cambria" w:hAnsi="Cambria" w:cs="Arial"/>
-          <w:color w:val="000000"/>
-          <w:sz w:val="20"/>
-          <w:szCs w:val="20"/>
-          <w:shd w:val="clear" w:color="auto" w:fill="FFFFFF"/>
-        </w:rPr>
-        <w:t xml:space="preserve"> para </w:t>
-      </w:r>
-      <w:proofErr w:type="spellStart"/>
-      <w:r>
-        <w:rPr>
-          <w:rFonts w:ascii="Cambria" w:hAnsi="Cambria" w:cs="Arial"/>
-          <w:color w:val="000000"/>
-          <w:sz w:val="20"/>
-          <w:szCs w:val="20"/>
-          <w:shd w:val="clear" w:color="auto" w:fill="FFFFFF"/>
-        </w:rPr>
-        <w:t>testers</w:t>
-      </w:r>
-      <w:proofErr w:type="spellEnd"/>
-      <w:r>
-        <w:rPr>
-          <w:rFonts w:ascii="Cambria" w:hAnsi="Cambria" w:cs="Arial"/>
-          <w:color w:val="000000"/>
-          <w:sz w:val="20"/>
-          <w:szCs w:val="20"/>
-          <w:shd w:val="clear" w:color="auto" w:fill="FFFFFF"/>
-        </w:rPr>
-        <w:t>. Consultado el 7 de octubre de 2020, en https://testingbaires.com/2017/02/02/16-herramientas-open-source-testers/</w:t>
-      </w:r>
-      <w:bookmarkEnd w:id="6"/>
+        <w:t xml:space="preserve">  </w:t>
+      </w:r>
     </w:p>
     <w:sectPr>
-      <w:footerReference w:type="default" r:id="rId5"/>
+      <w:footerReference w:type="default" r:id="rId12"/>
       <w:pgSz w:w="12240" w:h="15840"/>
       <w:pgMar w:top="1417" w:right="1701" w:bottom="1417" w:left="1701" w:header="708" w:footer="708" w:gutter="0"/>
       <w:cols w:space="48"/>

</xml_diff>